<commit_message>
figured out why timing simulation was odd
</commit_message>
<xml_diff>
--- a/lab4/hw4.docx
+++ b/lab4/hw4.docx
@@ -5,14 +5,12 @@
     <w:p>
       <w:pPr>
         <w:rPr>
-          <w:b/>
-          <w:sz w:val="20"/>
-          <w:szCs w:val="20"/>
-        </w:rPr>
-      </w:pPr>
-      <w:r>
-        <w:rPr>
-          <w:b/>
+          <w:sz w:val="20"/>
+          <w:szCs w:val="20"/>
+        </w:rPr>
+      </w:pPr>
+      <w:r>
+        <w:rPr>
           <w:sz w:val="20"/>
           <w:szCs w:val="20"/>
         </w:rPr>
@@ -20,7 +18,6 @@
       </w:r>
       <w:r>
         <w:rPr>
-          <w:b/>
           <w:sz w:val="20"/>
           <w:szCs w:val="20"/>
         </w:rPr>
@@ -35,14 +32,12 @@
           <w:numId w:val="1"/>
         </w:numPr>
         <w:rPr>
-          <w:b/>
-          <w:sz w:val="20"/>
-          <w:szCs w:val="20"/>
-        </w:rPr>
-      </w:pPr>
-      <w:r>
-        <w:rPr>
-          <w:b/>
+          <w:sz w:val="20"/>
+          <w:szCs w:val="20"/>
+        </w:rPr>
+      </w:pPr>
+      <w:r>
+        <w:rPr>
           <w:sz w:val="20"/>
           <w:szCs w:val="20"/>
         </w:rPr>
@@ -52,15 +47,10 @@
     <w:p>
       <w:pPr>
         <w:pStyle w:val="ListParagraph"/>
-        <w:rPr>
-          <w:b/>
-          <w:sz w:val="20"/>
-          <w:szCs w:val="20"/>
-        </w:rPr>
-      </w:pPr>
-    </w:p>
-    <w:p>
-      <w:pPr>
+        <w:numPr>
+          <w:ilvl w:val="1"/>
+          <w:numId w:val="1"/>
+        </w:numPr>
         <w:autoSpaceDE w:val="0"/>
         <w:autoSpaceDN w:val="0"/>
         <w:adjustRightInd w:val="0"/>
@@ -74,7 +64,6 @@
       <w:r>
         <w:rPr>
           <w:rFonts w:ascii="Consolas" w:hAnsi="Consolas" w:cs="Consolas"/>
-          <w:b/>
           <w:bCs/>
           <w:color w:val="7F0055"/>
           <w:sz w:val="20"/>
@@ -114,6 +103,11 @@
     </w:p>
     <w:p>
       <w:pPr>
+        <w:pStyle w:val="ListParagraph"/>
+        <w:numPr>
+          <w:ilvl w:val="1"/>
+          <w:numId w:val="1"/>
+        </w:numPr>
         <w:autoSpaceDE w:val="0"/>
         <w:autoSpaceDN w:val="0"/>
         <w:adjustRightInd w:val="0"/>
@@ -127,7 +121,6 @@
       <w:r>
         <w:rPr>
           <w:rFonts w:ascii="Consolas" w:hAnsi="Consolas" w:cs="Consolas"/>
-          <w:b/>
           <w:bCs/>
           <w:color w:val="7F0055"/>
           <w:sz w:val="20"/>
@@ -147,7 +140,6 @@
       <w:r>
         <w:rPr>
           <w:rFonts w:ascii="Consolas" w:hAnsi="Consolas" w:cs="Consolas"/>
-          <w:b/>
           <w:bCs/>
           <w:color w:val="7F0055"/>
           <w:sz w:val="20"/>
@@ -167,6 +159,11 @@
     </w:p>
     <w:p>
       <w:pPr>
+        <w:pStyle w:val="ListParagraph"/>
+        <w:numPr>
+          <w:ilvl w:val="1"/>
+          <w:numId w:val="1"/>
+        </w:numPr>
         <w:autoSpaceDE w:val="0"/>
         <w:autoSpaceDN w:val="0"/>
         <w:adjustRightInd w:val="0"/>
@@ -180,7 +177,6 @@
       <w:r>
         <w:rPr>
           <w:rFonts w:ascii="Consolas" w:hAnsi="Consolas" w:cs="Consolas"/>
-          <w:b/>
           <w:bCs/>
           <w:color w:val="7F0055"/>
           <w:sz w:val="20"/>
@@ -210,7 +206,6 @@
       <w:r>
         <w:rPr>
           <w:rFonts w:ascii="Consolas" w:hAnsi="Consolas" w:cs="Consolas"/>
-          <w:b/>
           <w:bCs/>
           <w:color w:val="7F0055"/>
           <w:sz w:val="20"/>
@@ -231,6 +226,11 @@
     </w:p>
     <w:p>
       <w:pPr>
+        <w:pStyle w:val="ListParagraph"/>
+        <w:numPr>
+          <w:ilvl w:val="1"/>
+          <w:numId w:val="1"/>
+        </w:numPr>
         <w:autoSpaceDE w:val="0"/>
         <w:autoSpaceDN w:val="0"/>
         <w:adjustRightInd w:val="0"/>
@@ -244,7 +244,6 @@
       <w:r>
         <w:rPr>
           <w:rFonts w:ascii="Consolas" w:hAnsi="Consolas" w:cs="Consolas"/>
-          <w:b/>
           <w:bCs/>
           <w:color w:val="7F0055"/>
           <w:sz w:val="20"/>
@@ -274,7 +273,6 @@
       <w:r>
         <w:rPr>
           <w:rFonts w:ascii="Consolas" w:hAnsi="Consolas" w:cs="Consolas"/>
-          <w:b/>
           <w:bCs/>
           <w:color w:val="7F0055"/>
           <w:sz w:val="20"/>
@@ -295,6 +293,11 @@
     </w:p>
     <w:p>
       <w:pPr>
+        <w:pStyle w:val="ListParagraph"/>
+        <w:numPr>
+          <w:ilvl w:val="1"/>
+          <w:numId w:val="1"/>
+        </w:numPr>
         <w:autoSpaceDE w:val="0"/>
         <w:autoSpaceDN w:val="0"/>
         <w:adjustRightInd w:val="0"/>
@@ -305,11 +308,14 @@
           <w:szCs w:val="20"/>
         </w:rPr>
       </w:pPr>
-      <w:bookmarkStart w:id="0" w:name="_GoBack"/>
-      <w:bookmarkEnd w:id="0"/>
-    </w:p>
-    <w:p>
-      <w:pPr>
+    </w:p>
+    <w:p>
+      <w:pPr>
+        <w:pStyle w:val="ListParagraph"/>
+        <w:numPr>
+          <w:ilvl w:val="1"/>
+          <w:numId w:val="1"/>
+        </w:numPr>
         <w:autoSpaceDE w:val="0"/>
         <w:autoSpaceDN w:val="0"/>
         <w:adjustRightInd w:val="0"/>
@@ -323,7 +329,6 @@
       <w:r>
         <w:rPr>
           <w:rFonts w:ascii="Consolas" w:hAnsi="Consolas" w:cs="Consolas"/>
-          <w:b/>
           <w:bCs/>
           <w:color w:val="7F0055"/>
           <w:sz w:val="20"/>
@@ -343,7 +348,6 @@
       <w:r>
         <w:rPr>
           <w:rFonts w:ascii="Consolas" w:hAnsi="Consolas" w:cs="Consolas"/>
-          <w:b/>
           <w:bCs/>
           <w:color w:val="7F0055"/>
           <w:sz w:val="20"/>
@@ -354,6 +358,11 @@
     </w:p>
     <w:p>
       <w:pPr>
+        <w:pStyle w:val="ListParagraph"/>
+        <w:numPr>
+          <w:ilvl w:val="1"/>
+          <w:numId w:val="1"/>
+        </w:numPr>
         <w:autoSpaceDE w:val="0"/>
         <w:autoSpaceDN w:val="0"/>
         <w:adjustRightInd w:val="0"/>
@@ -376,7 +385,6 @@
       <w:r>
         <w:rPr>
           <w:rFonts w:ascii="Consolas" w:hAnsi="Consolas" w:cs="Consolas"/>
-          <w:b/>
           <w:bCs/>
           <w:color w:val="7F0055"/>
           <w:sz w:val="20"/>
@@ -465,7 +473,6 @@
       <w:r>
         <w:rPr>
           <w:rFonts w:ascii="Consolas" w:hAnsi="Consolas" w:cs="Consolas"/>
-          <w:b/>
           <w:bCs/>
           <w:color w:val="7F0055"/>
           <w:sz w:val="20"/>
@@ -503,6 +510,11 @@
     </w:p>
     <w:p>
       <w:pPr>
+        <w:pStyle w:val="ListParagraph"/>
+        <w:numPr>
+          <w:ilvl w:val="1"/>
+          <w:numId w:val="1"/>
+        </w:numPr>
         <w:autoSpaceDE w:val="0"/>
         <w:autoSpaceDN w:val="0"/>
         <w:adjustRightInd w:val="0"/>
@@ -525,7 +537,6 @@
       <w:r>
         <w:rPr>
           <w:rFonts w:ascii="Consolas" w:hAnsi="Consolas" w:cs="Consolas"/>
-          <w:b/>
           <w:bCs/>
           <w:color w:val="7F0055"/>
           <w:sz w:val="20"/>
@@ -594,7 +605,6 @@
       <w:r>
         <w:rPr>
           <w:rFonts w:ascii="Consolas" w:hAnsi="Consolas" w:cs="Consolas"/>
-          <w:b/>
           <w:bCs/>
           <w:color w:val="7F0055"/>
           <w:sz w:val="20"/>
@@ -632,6 +642,11 @@
     </w:p>
     <w:p>
       <w:pPr>
+        <w:pStyle w:val="ListParagraph"/>
+        <w:numPr>
+          <w:ilvl w:val="1"/>
+          <w:numId w:val="1"/>
+        </w:numPr>
         <w:autoSpaceDE w:val="0"/>
         <w:autoSpaceDN w:val="0"/>
         <w:adjustRightInd w:val="0"/>
@@ -645,7 +660,6 @@
       <w:r>
         <w:rPr>
           <w:rFonts w:ascii="Consolas" w:hAnsi="Consolas" w:cs="Consolas"/>
-          <w:b/>
           <w:bCs/>
           <w:color w:val="7F0055"/>
           <w:sz w:val="20"/>
@@ -665,7 +679,6 @@
       <w:r>
         <w:rPr>
           <w:rFonts w:ascii="Consolas" w:hAnsi="Consolas" w:cs="Consolas"/>
-          <w:b/>
           <w:bCs/>
           <w:color w:val="7F0055"/>
           <w:sz w:val="20"/>
@@ -685,6 +698,11 @@
     </w:p>
     <w:p>
       <w:pPr>
+        <w:pStyle w:val="ListParagraph"/>
+        <w:numPr>
+          <w:ilvl w:val="1"/>
+          <w:numId w:val="1"/>
+        </w:numPr>
         <w:autoSpaceDE w:val="0"/>
         <w:autoSpaceDN w:val="0"/>
         <w:adjustRightInd w:val="0"/>
@@ -698,6 +716,11 @@
     </w:p>
     <w:p>
       <w:pPr>
+        <w:pStyle w:val="ListParagraph"/>
+        <w:numPr>
+          <w:ilvl w:val="1"/>
+          <w:numId w:val="1"/>
+        </w:numPr>
         <w:autoSpaceDE w:val="0"/>
         <w:autoSpaceDN w:val="0"/>
         <w:adjustRightInd w:val="0"/>
@@ -711,7 +734,6 @@
       <w:r>
         <w:rPr>
           <w:rFonts w:ascii="Consolas" w:hAnsi="Consolas" w:cs="Consolas"/>
-          <w:b/>
           <w:bCs/>
           <w:color w:val="7F0055"/>
           <w:sz w:val="20"/>
@@ -731,7 +753,6 @@
       <w:r>
         <w:rPr>
           <w:rFonts w:ascii="Consolas" w:hAnsi="Consolas" w:cs="Consolas"/>
-          <w:b/>
           <w:bCs/>
           <w:color w:val="7F0055"/>
           <w:sz w:val="20"/>
@@ -751,7 +772,6 @@
       <w:r>
         <w:rPr>
           <w:rFonts w:ascii="Consolas" w:hAnsi="Consolas" w:cs="Consolas"/>
-          <w:b/>
           <w:bCs/>
           <w:color w:val="7F0055"/>
           <w:sz w:val="20"/>
@@ -762,6 +782,11 @@
     </w:p>
     <w:p>
       <w:pPr>
+        <w:pStyle w:val="ListParagraph"/>
+        <w:numPr>
+          <w:ilvl w:val="1"/>
+          <w:numId w:val="1"/>
+        </w:numPr>
         <w:autoSpaceDE w:val="0"/>
         <w:autoSpaceDN w:val="0"/>
         <w:adjustRightInd w:val="0"/>
@@ -784,7 +809,6 @@
       <w:r>
         <w:rPr>
           <w:rFonts w:ascii="Consolas" w:hAnsi="Consolas" w:cs="Consolas"/>
-          <w:b/>
           <w:bCs/>
           <w:color w:val="7F0055"/>
           <w:sz w:val="20"/>
@@ -873,7 +897,6 @@
       <w:r>
         <w:rPr>
           <w:rFonts w:ascii="Consolas" w:hAnsi="Consolas" w:cs="Consolas"/>
-          <w:b/>
           <w:bCs/>
           <w:color w:val="7F0055"/>
           <w:sz w:val="20"/>
@@ -911,7 +934,6 @@
       <w:r>
         <w:rPr>
           <w:rFonts w:ascii="Consolas" w:hAnsi="Consolas" w:cs="Consolas"/>
-          <w:b/>
           <w:bCs/>
           <w:color w:val="7F0055"/>
           <w:sz w:val="20"/>
@@ -922,6 +944,11 @@
     </w:p>
     <w:p>
       <w:pPr>
+        <w:pStyle w:val="ListParagraph"/>
+        <w:numPr>
+          <w:ilvl w:val="1"/>
+          <w:numId w:val="1"/>
+        </w:numPr>
         <w:autoSpaceDE w:val="0"/>
         <w:autoSpaceDN w:val="0"/>
         <w:adjustRightInd w:val="0"/>
@@ -944,7 +971,6 @@
       <w:r>
         <w:rPr>
           <w:rFonts w:ascii="Consolas" w:hAnsi="Consolas" w:cs="Consolas"/>
-          <w:b/>
           <w:bCs/>
           <w:color w:val="7F0055"/>
           <w:sz w:val="20"/>
@@ -1124,6 +1150,11 @@
     </w:p>
     <w:p>
       <w:pPr>
+        <w:pStyle w:val="ListParagraph"/>
+        <w:numPr>
+          <w:ilvl w:val="1"/>
+          <w:numId w:val="1"/>
+        </w:numPr>
         <w:autoSpaceDE w:val="0"/>
         <w:autoSpaceDN w:val="0"/>
         <w:adjustRightInd w:val="0"/>
@@ -1146,7 +1177,6 @@
       <w:r>
         <w:rPr>
           <w:rFonts w:ascii="Consolas" w:hAnsi="Consolas" w:cs="Consolas"/>
-          <w:b/>
           <w:bCs/>
           <w:color w:val="7F0055"/>
           <w:sz w:val="20"/>
@@ -1157,6 +1187,11 @@
     </w:p>
     <w:p>
       <w:pPr>
+        <w:pStyle w:val="ListParagraph"/>
+        <w:numPr>
+          <w:ilvl w:val="1"/>
+          <w:numId w:val="1"/>
+        </w:numPr>
         <w:autoSpaceDE w:val="0"/>
         <w:autoSpaceDN w:val="0"/>
         <w:adjustRightInd w:val="0"/>
@@ -1179,7 +1214,6 @@
       <w:r>
         <w:rPr>
           <w:rFonts w:ascii="Consolas" w:hAnsi="Consolas" w:cs="Consolas"/>
-          <w:b/>
           <w:bCs/>
           <w:color w:val="7F0055"/>
           <w:sz w:val="20"/>
@@ -1219,7 +1253,6 @@
       <w:r>
         <w:rPr>
           <w:rFonts w:ascii="Consolas" w:hAnsi="Consolas" w:cs="Consolas"/>
-          <w:b/>
           <w:bCs/>
           <w:color w:val="7F0055"/>
           <w:sz w:val="20"/>
@@ -1281,7 +1314,6 @@
       <w:r>
         <w:rPr>
           <w:rFonts w:ascii="Consolas" w:hAnsi="Consolas" w:cs="Consolas"/>
-          <w:b/>
           <w:bCs/>
           <w:color w:val="7F0055"/>
           <w:sz w:val="20"/>
@@ -1292,6 +1324,11 @@
     </w:p>
     <w:p>
       <w:pPr>
+        <w:pStyle w:val="ListParagraph"/>
+        <w:numPr>
+          <w:ilvl w:val="1"/>
+          <w:numId w:val="1"/>
+        </w:numPr>
         <w:autoSpaceDE w:val="0"/>
         <w:autoSpaceDN w:val="0"/>
         <w:adjustRightInd w:val="0"/>
@@ -1314,7 +1351,6 @@
       <w:r>
         <w:rPr>
           <w:rFonts w:ascii="Consolas" w:hAnsi="Consolas" w:cs="Consolas"/>
-          <w:b/>
           <w:bCs/>
           <w:color w:val="7F0055"/>
           <w:sz w:val="20"/>
@@ -1374,7 +1410,6 @@
       <w:r>
         <w:rPr>
           <w:rFonts w:ascii="Consolas" w:hAnsi="Consolas" w:cs="Consolas"/>
-          <w:b/>
           <w:bCs/>
           <w:color w:val="7F0055"/>
           <w:sz w:val="20"/>
@@ -1385,6 +1420,11 @@
     </w:p>
     <w:p>
       <w:pPr>
+        <w:pStyle w:val="ListParagraph"/>
+        <w:numPr>
+          <w:ilvl w:val="1"/>
+          <w:numId w:val="1"/>
+        </w:numPr>
         <w:autoSpaceDE w:val="0"/>
         <w:autoSpaceDN w:val="0"/>
         <w:adjustRightInd w:val="0"/>
@@ -1407,7 +1447,6 @@
       <w:r>
         <w:rPr>
           <w:rFonts w:ascii="Consolas" w:hAnsi="Consolas" w:cs="Consolas"/>
-          <w:b/>
           <w:bCs/>
           <w:color w:val="7F0055"/>
           <w:sz w:val="20"/>
@@ -1485,6 +1524,11 @@
     </w:p>
     <w:p>
       <w:pPr>
+        <w:pStyle w:val="ListParagraph"/>
+        <w:numPr>
+          <w:ilvl w:val="1"/>
+          <w:numId w:val="1"/>
+        </w:numPr>
         <w:autoSpaceDE w:val="0"/>
         <w:autoSpaceDN w:val="0"/>
         <w:adjustRightInd w:val="0"/>
@@ -1507,7 +1551,6 @@
       <w:r>
         <w:rPr>
           <w:rFonts w:ascii="Consolas" w:hAnsi="Consolas" w:cs="Consolas"/>
-          <w:b/>
           <w:bCs/>
           <w:color w:val="7F0055"/>
           <w:sz w:val="20"/>
@@ -1527,7 +1570,6 @@
       <w:r>
         <w:rPr>
           <w:rFonts w:ascii="Consolas" w:hAnsi="Consolas" w:cs="Consolas"/>
-          <w:b/>
           <w:bCs/>
           <w:color w:val="7F0055"/>
           <w:sz w:val="20"/>
@@ -1547,7 +1589,6 @@
       <w:r>
         <w:rPr>
           <w:rFonts w:ascii="Consolas" w:hAnsi="Consolas" w:cs="Consolas"/>
-          <w:b/>
           <w:bCs/>
           <w:color w:val="7F0055"/>
           <w:sz w:val="20"/>
@@ -1567,6 +1608,11 @@
     </w:p>
     <w:p>
       <w:pPr>
+        <w:pStyle w:val="ListParagraph"/>
+        <w:numPr>
+          <w:ilvl w:val="1"/>
+          <w:numId w:val="1"/>
+        </w:numPr>
         <w:autoSpaceDE w:val="0"/>
         <w:autoSpaceDN w:val="0"/>
         <w:adjustRightInd w:val="0"/>
@@ -1589,7 +1635,6 @@
       <w:r>
         <w:rPr>
           <w:rFonts w:ascii="Consolas" w:hAnsi="Consolas" w:cs="Consolas"/>
-          <w:b/>
           <w:bCs/>
           <w:color w:val="7F0055"/>
           <w:sz w:val="20"/>
@@ -1609,7 +1654,6 @@
       <w:r>
         <w:rPr>
           <w:rFonts w:ascii="Consolas" w:hAnsi="Consolas" w:cs="Consolas"/>
-          <w:b/>
           <w:bCs/>
           <w:color w:val="7F0055"/>
           <w:sz w:val="20"/>
@@ -1629,6 +1673,11 @@
     </w:p>
     <w:p>
       <w:pPr>
+        <w:pStyle w:val="ListParagraph"/>
+        <w:numPr>
+          <w:ilvl w:val="1"/>
+          <w:numId w:val="1"/>
+        </w:numPr>
         <w:autoSpaceDE w:val="0"/>
         <w:autoSpaceDN w:val="0"/>
         <w:adjustRightInd w:val="0"/>
@@ -1651,7 +1700,6 @@
       <w:r>
         <w:rPr>
           <w:rFonts w:ascii="Consolas" w:hAnsi="Consolas" w:cs="Consolas"/>
-          <w:b/>
           <w:bCs/>
           <w:color w:val="7F0055"/>
           <w:sz w:val="20"/>
@@ -1671,7 +1719,6 @@
       <w:r>
         <w:rPr>
           <w:rFonts w:ascii="Consolas" w:hAnsi="Consolas" w:cs="Consolas"/>
-          <w:b/>
           <w:bCs/>
           <w:color w:val="7F0055"/>
           <w:sz w:val="20"/>
@@ -1691,6 +1738,11 @@
     </w:p>
     <w:p>
       <w:pPr>
+        <w:pStyle w:val="ListParagraph"/>
+        <w:numPr>
+          <w:ilvl w:val="1"/>
+          <w:numId w:val="1"/>
+        </w:numPr>
         <w:autoSpaceDE w:val="0"/>
         <w:autoSpaceDN w:val="0"/>
         <w:adjustRightInd w:val="0"/>
@@ -1713,7 +1765,6 @@
       <w:r>
         <w:rPr>
           <w:rFonts w:ascii="Consolas" w:hAnsi="Consolas" w:cs="Consolas"/>
-          <w:b/>
           <w:bCs/>
           <w:color w:val="7F0055"/>
           <w:sz w:val="20"/>
@@ -1733,6 +1784,11 @@
     </w:p>
     <w:p>
       <w:pPr>
+        <w:pStyle w:val="ListParagraph"/>
+        <w:numPr>
+          <w:ilvl w:val="1"/>
+          <w:numId w:val="1"/>
+        </w:numPr>
         <w:autoSpaceDE w:val="0"/>
         <w:autoSpaceDN w:val="0"/>
         <w:adjustRightInd w:val="0"/>
@@ -1755,7 +1811,6 @@
       <w:r>
         <w:rPr>
           <w:rFonts w:ascii="Consolas" w:hAnsi="Consolas" w:cs="Consolas"/>
-          <w:b/>
           <w:bCs/>
           <w:color w:val="7F0055"/>
           <w:sz w:val="20"/>
@@ -1775,7 +1830,6 @@
       <w:r>
         <w:rPr>
           <w:rFonts w:ascii="Consolas" w:hAnsi="Consolas" w:cs="Consolas"/>
-          <w:b/>
           <w:bCs/>
           <w:color w:val="7F0055"/>
           <w:sz w:val="20"/>
@@ -1815,6 +1869,11 @@
     </w:p>
     <w:p>
       <w:pPr>
+        <w:pStyle w:val="ListParagraph"/>
+        <w:numPr>
+          <w:ilvl w:val="1"/>
+          <w:numId w:val="1"/>
+        </w:numPr>
         <w:autoSpaceDE w:val="0"/>
         <w:autoSpaceDN w:val="0"/>
         <w:adjustRightInd w:val="0"/>
@@ -1828,6 +1887,11 @@
     </w:p>
     <w:p>
       <w:pPr>
+        <w:pStyle w:val="ListParagraph"/>
+        <w:numPr>
+          <w:ilvl w:val="1"/>
+          <w:numId w:val="1"/>
+        </w:numPr>
         <w:autoSpaceDE w:val="0"/>
         <w:autoSpaceDN w:val="0"/>
         <w:adjustRightInd w:val="0"/>
@@ -1850,7 +1914,6 @@
       <w:r>
         <w:rPr>
           <w:rFonts w:ascii="Consolas" w:hAnsi="Consolas" w:cs="Consolas"/>
-          <w:b/>
           <w:bCs/>
           <w:color w:val="7F0055"/>
           <w:sz w:val="20"/>
@@ -1919,7 +1982,6 @@
       <w:r>
         <w:rPr>
           <w:rFonts w:ascii="Consolas" w:hAnsi="Consolas" w:cs="Consolas"/>
-          <w:b/>
           <w:bCs/>
           <w:color w:val="7F0055"/>
           <w:sz w:val="20"/>
@@ -1957,7 +2019,6 @@
       <w:r>
         <w:rPr>
           <w:rFonts w:ascii="Consolas" w:hAnsi="Consolas" w:cs="Consolas"/>
-          <w:b/>
           <w:bCs/>
           <w:color w:val="7F0055"/>
           <w:sz w:val="20"/>
@@ -1968,6 +2029,11 @@
     </w:p>
     <w:p>
       <w:pPr>
+        <w:pStyle w:val="ListParagraph"/>
+        <w:numPr>
+          <w:ilvl w:val="1"/>
+          <w:numId w:val="1"/>
+        </w:numPr>
         <w:autoSpaceDE w:val="0"/>
         <w:autoSpaceDN w:val="0"/>
         <w:adjustRightInd w:val="0"/>
@@ -1999,6 +2065,11 @@
     </w:p>
     <w:p>
       <w:pPr>
+        <w:pStyle w:val="ListParagraph"/>
+        <w:numPr>
+          <w:ilvl w:val="1"/>
+          <w:numId w:val="1"/>
+        </w:numPr>
         <w:autoSpaceDE w:val="0"/>
         <w:autoSpaceDN w:val="0"/>
         <w:adjustRightInd w:val="0"/>
@@ -2050,6 +2121,11 @@
     </w:p>
     <w:p>
       <w:pPr>
+        <w:pStyle w:val="ListParagraph"/>
+        <w:numPr>
+          <w:ilvl w:val="1"/>
+          <w:numId w:val="1"/>
+        </w:numPr>
         <w:autoSpaceDE w:val="0"/>
         <w:autoSpaceDN w:val="0"/>
         <w:adjustRightInd w:val="0"/>
@@ -2072,7 +2148,6 @@
       <w:r>
         <w:rPr>
           <w:rFonts w:ascii="Consolas" w:hAnsi="Consolas" w:cs="Consolas"/>
-          <w:b/>
           <w:bCs/>
           <w:color w:val="7F0055"/>
           <w:sz w:val="20"/>
@@ -2252,6 +2327,11 @@
     </w:p>
     <w:p>
       <w:pPr>
+        <w:pStyle w:val="ListParagraph"/>
+        <w:numPr>
+          <w:ilvl w:val="1"/>
+          <w:numId w:val="1"/>
+        </w:numPr>
         <w:autoSpaceDE w:val="0"/>
         <w:autoSpaceDN w:val="0"/>
         <w:adjustRightInd w:val="0"/>
@@ -2274,7 +2354,6 @@
       <w:r>
         <w:rPr>
           <w:rFonts w:ascii="Consolas" w:hAnsi="Consolas" w:cs="Consolas"/>
-          <w:b/>
           <w:bCs/>
           <w:color w:val="7F0055"/>
           <w:sz w:val="20"/>
@@ -2285,6 +2364,11 @@
     </w:p>
     <w:p>
       <w:pPr>
+        <w:pStyle w:val="ListParagraph"/>
+        <w:numPr>
+          <w:ilvl w:val="1"/>
+          <w:numId w:val="1"/>
+        </w:numPr>
         <w:autoSpaceDE w:val="0"/>
         <w:autoSpaceDN w:val="0"/>
         <w:adjustRightInd w:val="0"/>
@@ -2307,7 +2391,6 @@
       <w:r>
         <w:rPr>
           <w:rFonts w:ascii="Consolas" w:hAnsi="Consolas" w:cs="Consolas"/>
-          <w:b/>
           <w:bCs/>
           <w:color w:val="7F0055"/>
           <w:sz w:val="20"/>
@@ -2438,7 +2521,6 @@
       <w:r>
         <w:rPr>
           <w:rFonts w:ascii="Consolas" w:hAnsi="Consolas" w:cs="Consolas"/>
-          <w:b/>
           <w:bCs/>
           <w:color w:val="7F0055"/>
           <w:sz w:val="20"/>
@@ -2449,6 +2531,11 @@
     </w:p>
     <w:p>
       <w:pPr>
+        <w:pStyle w:val="ListParagraph"/>
+        <w:numPr>
+          <w:ilvl w:val="1"/>
+          <w:numId w:val="1"/>
+        </w:numPr>
         <w:autoSpaceDE w:val="0"/>
         <w:autoSpaceDN w:val="0"/>
         <w:adjustRightInd w:val="0"/>
@@ -2471,7 +2558,6 @@
       <w:r>
         <w:rPr>
           <w:rFonts w:ascii="Consolas" w:hAnsi="Consolas" w:cs="Consolas"/>
-          <w:b/>
           <w:bCs/>
           <w:color w:val="7F0055"/>
           <w:sz w:val="20"/>
@@ -2582,6 +2668,11 @@
     </w:p>
     <w:p>
       <w:pPr>
+        <w:pStyle w:val="ListParagraph"/>
+        <w:numPr>
+          <w:ilvl w:val="1"/>
+          <w:numId w:val="1"/>
+        </w:numPr>
         <w:autoSpaceDE w:val="0"/>
         <w:autoSpaceDN w:val="0"/>
         <w:adjustRightInd w:val="0"/>
@@ -2604,7 +2695,6 @@
       <w:r>
         <w:rPr>
           <w:rFonts w:ascii="Consolas" w:hAnsi="Consolas" w:cs="Consolas"/>
-          <w:b/>
           <w:bCs/>
           <w:color w:val="7F0055"/>
           <w:sz w:val="20"/>
@@ -2615,6 +2705,11 @@
     </w:p>
     <w:p>
       <w:pPr>
+        <w:pStyle w:val="ListParagraph"/>
+        <w:numPr>
+          <w:ilvl w:val="1"/>
+          <w:numId w:val="1"/>
+        </w:numPr>
         <w:autoSpaceDE w:val="0"/>
         <w:autoSpaceDN w:val="0"/>
         <w:adjustRightInd w:val="0"/>
@@ -2777,6 +2872,11 @@
     </w:p>
     <w:p>
       <w:pPr>
+        <w:pStyle w:val="ListParagraph"/>
+        <w:numPr>
+          <w:ilvl w:val="1"/>
+          <w:numId w:val="1"/>
+        </w:numPr>
         <w:autoSpaceDE w:val="0"/>
         <w:autoSpaceDN w:val="0"/>
         <w:adjustRightInd w:val="0"/>
@@ -2799,7 +2899,6 @@
       <w:r>
         <w:rPr>
           <w:rFonts w:ascii="Consolas" w:hAnsi="Consolas" w:cs="Consolas"/>
-          <w:b/>
           <w:bCs/>
           <w:color w:val="7F0055"/>
           <w:sz w:val="20"/>
@@ -3014,6 +3113,11 @@
     </w:p>
     <w:p>
       <w:pPr>
+        <w:pStyle w:val="ListParagraph"/>
+        <w:numPr>
+          <w:ilvl w:val="1"/>
+          <w:numId w:val="1"/>
+        </w:numPr>
         <w:autoSpaceDE w:val="0"/>
         <w:autoSpaceDN w:val="0"/>
         <w:adjustRightInd w:val="0"/>
@@ -3036,7 +3140,6 @@
       <w:r>
         <w:rPr>
           <w:rFonts w:ascii="Consolas" w:hAnsi="Consolas" w:cs="Consolas"/>
-          <w:b/>
           <w:bCs/>
           <w:color w:val="7F0055"/>
           <w:sz w:val="20"/>
@@ -3056,7 +3159,6 @@
       <w:r>
         <w:rPr>
           <w:rFonts w:ascii="Consolas" w:hAnsi="Consolas" w:cs="Consolas"/>
-          <w:b/>
           <w:bCs/>
           <w:color w:val="7F0055"/>
           <w:sz w:val="20"/>
@@ -3076,6 +3178,11 @@
     </w:p>
     <w:p>
       <w:pPr>
+        <w:pStyle w:val="ListParagraph"/>
+        <w:numPr>
+          <w:ilvl w:val="1"/>
+          <w:numId w:val="1"/>
+        </w:numPr>
         <w:autoSpaceDE w:val="0"/>
         <w:autoSpaceDN w:val="0"/>
         <w:adjustRightInd w:val="0"/>
@@ -3098,7 +3205,6 @@
       <w:r>
         <w:rPr>
           <w:rFonts w:ascii="Consolas" w:hAnsi="Consolas" w:cs="Consolas"/>
-          <w:b/>
           <w:bCs/>
           <w:color w:val="7F0055"/>
           <w:sz w:val="20"/>
@@ -3118,7 +3224,6 @@
       <w:r>
         <w:rPr>
           <w:rFonts w:ascii="Consolas" w:hAnsi="Consolas" w:cs="Consolas"/>
-          <w:b/>
           <w:bCs/>
           <w:color w:val="7F0055"/>
           <w:sz w:val="20"/>
@@ -3158,6 +3263,11 @@
     </w:p>
     <w:p>
       <w:pPr>
+        <w:pStyle w:val="ListParagraph"/>
+        <w:numPr>
+          <w:ilvl w:val="1"/>
+          <w:numId w:val="1"/>
+        </w:numPr>
         <w:autoSpaceDE w:val="0"/>
         <w:autoSpaceDN w:val="0"/>
         <w:adjustRightInd w:val="0"/>
@@ -3171,6 +3281,11 @@
     </w:p>
     <w:p>
       <w:pPr>
+        <w:pStyle w:val="ListParagraph"/>
+        <w:numPr>
+          <w:ilvl w:val="1"/>
+          <w:numId w:val="1"/>
+        </w:numPr>
         <w:autoSpaceDE w:val="0"/>
         <w:autoSpaceDN w:val="0"/>
         <w:adjustRightInd w:val="0"/>
@@ -3184,7 +3299,6 @@
       <w:r>
         <w:rPr>
           <w:rFonts w:ascii="Consolas" w:hAnsi="Consolas" w:cs="Consolas"/>
-          <w:b/>
           <w:bCs/>
           <w:color w:val="7F0055"/>
           <w:sz w:val="20"/>
@@ -3204,9 +3318,26 @@
     </w:p>
     <w:p>
       <w:pPr>
+        <w:ind w:left="1080"/>
+        <w:rPr>
+          <w:sz w:val="20"/>
+          <w:szCs w:val="20"/>
+        </w:rPr>
+      </w:pPr>
+    </w:p>
+    <w:p>
+      <w:pPr>
         <w:pStyle w:val="ListParagraph"/>
         <w:rPr>
-          <w:b/>
+          <w:sz w:val="20"/>
+          <w:szCs w:val="20"/>
+        </w:rPr>
+      </w:pPr>
+    </w:p>
+    <w:p>
+      <w:pPr>
+        <w:pStyle w:val="ListParagraph"/>
+        <w:rPr>
           <w:sz w:val="20"/>
           <w:szCs w:val="20"/>
         </w:rPr>
@@ -3220,14 +3351,12 @@
           <w:numId w:val="1"/>
         </w:numPr>
         <w:rPr>
-          <w:b/>
-          <w:sz w:val="20"/>
-          <w:szCs w:val="20"/>
-        </w:rPr>
-      </w:pPr>
-      <w:r>
-        <w:rPr>
-          <w:b/>
+          <w:sz w:val="20"/>
+          <w:szCs w:val="20"/>
+        </w:rPr>
+      </w:pPr>
+      <w:r>
+        <w:rPr>
           <w:sz w:val="20"/>
           <w:szCs w:val="20"/>
         </w:rPr>
@@ -3291,14 +3420,12 @@
     <w:p>
       <w:pPr>
         <w:rPr>
-          <w:b/>
-          <w:sz w:val="20"/>
-          <w:szCs w:val="20"/>
-        </w:rPr>
-      </w:pPr>
-      <w:r>
-        <w:rPr>
-          <w:b/>
+          <w:sz w:val="20"/>
+          <w:szCs w:val="20"/>
+        </w:rPr>
+      </w:pPr>
+      <w:r>
+        <w:rPr>
           <w:sz w:val="20"/>
           <w:szCs w:val="20"/>
         </w:rPr>
@@ -3307,7 +3434,6 @@
       <w:proofErr w:type="spellStart"/>
       <w:r>
         <w:rPr>
-          <w:b/>
           <w:sz w:val="20"/>
           <w:szCs w:val="20"/>
         </w:rPr>
@@ -3316,7 +3442,6 @@
       <w:proofErr w:type="spellEnd"/>
       <w:r>
         <w:rPr>
-          <w:b/>
           <w:sz w:val="20"/>
           <w:szCs w:val="20"/>
         </w:rPr>
@@ -3331,14 +3456,12 @@
           <w:numId w:val="4"/>
         </w:numPr>
         <w:rPr>
-          <w:b/>
-          <w:sz w:val="20"/>
-          <w:szCs w:val="20"/>
-        </w:rPr>
-      </w:pPr>
-      <w:r>
-        <w:rPr>
-          <w:b/>
+          <w:sz w:val="20"/>
+          <w:szCs w:val="20"/>
+        </w:rPr>
+      </w:pPr>
+      <w:r>
+        <w:rPr>
           <w:sz w:val="20"/>
           <w:szCs w:val="20"/>
         </w:rPr>
@@ -3360,7 +3483,6 @@
       <w:r>
         <w:rPr>
           <w:rFonts w:ascii="Consolas" w:hAnsi="Consolas" w:cs="Consolas"/>
-          <w:b/>
           <w:bCs/>
           <w:color w:val="7F0055"/>
           <w:sz w:val="20"/>
@@ -3413,7 +3535,6 @@
       <w:r>
         <w:rPr>
           <w:rFonts w:ascii="Consolas" w:hAnsi="Consolas" w:cs="Consolas"/>
-          <w:b/>
           <w:bCs/>
           <w:color w:val="7F0055"/>
           <w:sz w:val="20"/>
@@ -3433,7 +3554,6 @@
       <w:r>
         <w:rPr>
           <w:rFonts w:ascii="Consolas" w:hAnsi="Consolas" w:cs="Consolas"/>
-          <w:b/>
           <w:bCs/>
           <w:color w:val="7F0055"/>
           <w:sz w:val="20"/>
@@ -3466,7 +3586,6 @@
       <w:r>
         <w:rPr>
           <w:rFonts w:ascii="Consolas" w:hAnsi="Consolas" w:cs="Consolas"/>
-          <w:b/>
           <w:bCs/>
           <w:color w:val="7F0055"/>
           <w:sz w:val="20"/>
@@ -3496,7 +3615,6 @@
       <w:r>
         <w:rPr>
           <w:rFonts w:ascii="Consolas" w:hAnsi="Consolas" w:cs="Consolas"/>
-          <w:b/>
           <w:bCs/>
           <w:color w:val="7F0055"/>
           <w:sz w:val="20"/>
@@ -3530,7 +3648,6 @@
       <w:r>
         <w:rPr>
           <w:rFonts w:ascii="Consolas" w:hAnsi="Consolas" w:cs="Consolas"/>
-          <w:b/>
           <w:bCs/>
           <w:color w:val="7F0055"/>
           <w:sz w:val="20"/>
@@ -3560,7 +3677,6 @@
       <w:r>
         <w:rPr>
           <w:rFonts w:ascii="Consolas" w:hAnsi="Consolas" w:cs="Consolas"/>
-          <w:b/>
           <w:bCs/>
           <w:color w:val="7F0055"/>
           <w:sz w:val="20"/>
@@ -3607,7 +3723,6 @@
       <w:r>
         <w:rPr>
           <w:rFonts w:ascii="Consolas" w:hAnsi="Consolas" w:cs="Consolas"/>
-          <w:b/>
           <w:bCs/>
           <w:color w:val="7F0055"/>
           <w:sz w:val="20"/>
@@ -3627,7 +3742,6 @@
       <w:r>
         <w:rPr>
           <w:rFonts w:ascii="Consolas" w:hAnsi="Consolas" w:cs="Consolas"/>
-          <w:b/>
           <w:bCs/>
           <w:color w:val="7F0055"/>
           <w:sz w:val="20"/>
@@ -3669,7 +3783,6 @@
       <w:r>
         <w:rPr>
           <w:rFonts w:ascii="Consolas" w:hAnsi="Consolas" w:cs="Consolas"/>
-          <w:b/>
           <w:bCs/>
           <w:color w:val="7F0055"/>
           <w:sz w:val="20"/>
@@ -3747,7 +3860,6 @@
       <w:r>
         <w:rPr>
           <w:rFonts w:ascii="Consolas" w:hAnsi="Consolas" w:cs="Consolas"/>
-          <w:b/>
           <w:bCs/>
           <w:color w:val="7F0055"/>
           <w:sz w:val="20"/>
@@ -3798,7 +3910,6 @@
       <w:r>
         <w:rPr>
           <w:rFonts w:ascii="Consolas" w:hAnsi="Consolas" w:cs="Consolas"/>
-          <w:b/>
           <w:bCs/>
           <w:color w:val="7F0055"/>
           <w:sz w:val="20"/>
@@ -3818,7 +3929,6 @@
       <w:r>
         <w:rPr>
           <w:rFonts w:ascii="Consolas" w:hAnsi="Consolas" w:cs="Consolas"/>
-          <w:b/>
           <w:bCs/>
           <w:color w:val="7F0055"/>
           <w:sz w:val="20"/>
@@ -3865,7 +3975,6 @@
       <w:r>
         <w:rPr>
           <w:rFonts w:ascii="Consolas" w:hAnsi="Consolas" w:cs="Consolas"/>
-          <w:b/>
           <w:bCs/>
           <w:color w:val="7F0055"/>
           <w:sz w:val="20"/>
@@ -3885,7 +3994,6 @@
       <w:r>
         <w:rPr>
           <w:rFonts w:ascii="Consolas" w:hAnsi="Consolas" w:cs="Consolas"/>
-          <w:b/>
           <w:bCs/>
           <w:color w:val="7F0055"/>
           <w:sz w:val="20"/>
@@ -3905,7 +4013,6 @@
       <w:r>
         <w:rPr>
           <w:rFonts w:ascii="Consolas" w:hAnsi="Consolas" w:cs="Consolas"/>
-          <w:b/>
           <w:bCs/>
           <w:color w:val="7F0055"/>
           <w:sz w:val="20"/>
@@ -3938,7 +4045,6 @@
       <w:r>
         <w:rPr>
           <w:rFonts w:ascii="Consolas" w:hAnsi="Consolas" w:cs="Consolas"/>
-          <w:b/>
           <w:bCs/>
           <w:color w:val="7F0055"/>
           <w:sz w:val="20"/>
@@ -4029,7 +4135,6 @@
       <w:r>
         <w:rPr>
           <w:rFonts w:ascii="Consolas" w:hAnsi="Consolas" w:cs="Consolas"/>
-          <w:b/>
           <w:bCs/>
           <w:color w:val="7F0055"/>
           <w:sz w:val="20"/>
@@ -4067,7 +4172,6 @@
       <w:r>
         <w:rPr>
           <w:rFonts w:ascii="Consolas" w:hAnsi="Consolas" w:cs="Consolas"/>
-          <w:b/>
           <w:bCs/>
           <w:color w:val="7F0055"/>
           <w:sz w:val="20"/>
@@ -4109,7 +4213,6 @@
       <w:r>
         <w:rPr>
           <w:rFonts w:ascii="Consolas" w:hAnsi="Consolas" w:cs="Consolas"/>
-          <w:b/>
           <w:bCs/>
           <w:color w:val="7F0055"/>
           <w:sz w:val="20"/>
@@ -4245,7 +4348,6 @@
       <w:r>
         <w:rPr>
           <w:rFonts w:ascii="Consolas" w:hAnsi="Consolas" w:cs="Consolas"/>
-          <w:b/>
           <w:bCs/>
           <w:color w:val="7F0055"/>
           <w:sz w:val="20"/>
@@ -4283,7 +4385,6 @@
       <w:r>
         <w:rPr>
           <w:rFonts w:ascii="Consolas" w:hAnsi="Consolas" w:cs="Consolas"/>
-          <w:b/>
           <w:bCs/>
           <w:color w:val="7F0055"/>
           <w:sz w:val="20"/>
@@ -4345,7 +4446,6 @@
       <w:r>
         <w:rPr>
           <w:rFonts w:ascii="Consolas" w:hAnsi="Consolas" w:cs="Consolas"/>
-          <w:b/>
           <w:bCs/>
           <w:color w:val="7F0055"/>
           <w:sz w:val="20"/>
@@ -4387,7 +4487,6 @@
       <w:r>
         <w:rPr>
           <w:rFonts w:ascii="Consolas" w:hAnsi="Consolas" w:cs="Consolas"/>
-          <w:b/>
           <w:bCs/>
           <w:color w:val="7F0055"/>
           <w:sz w:val="20"/>
@@ -4427,7 +4526,6 @@
       <w:r>
         <w:rPr>
           <w:rFonts w:ascii="Consolas" w:hAnsi="Consolas" w:cs="Consolas"/>
-          <w:b/>
           <w:bCs/>
           <w:color w:val="7F0055"/>
           <w:sz w:val="20"/>
@@ -4465,7 +4563,6 @@
       <w:r>
         <w:rPr>
           <w:rFonts w:ascii="Consolas" w:hAnsi="Consolas" w:cs="Consolas"/>
-          <w:b/>
           <w:bCs/>
           <w:color w:val="7F0055"/>
           <w:sz w:val="20"/>
@@ -4516,7 +4613,6 @@
       <w:r>
         <w:rPr>
           <w:rFonts w:ascii="Consolas" w:hAnsi="Consolas" w:cs="Consolas"/>
-          <w:b/>
           <w:bCs/>
           <w:color w:val="7F0055"/>
           <w:sz w:val="20"/>
@@ -4567,7 +4663,6 @@
       <w:r>
         <w:rPr>
           <w:rFonts w:ascii="Consolas" w:hAnsi="Consolas" w:cs="Consolas"/>
-          <w:b/>
           <w:bCs/>
           <w:color w:val="7F0055"/>
           <w:sz w:val="20"/>
@@ -4627,7 +4722,6 @@
       <w:r>
         <w:rPr>
           <w:rFonts w:ascii="Consolas" w:hAnsi="Consolas" w:cs="Consolas"/>
-          <w:b/>
           <w:bCs/>
           <w:color w:val="7F0055"/>
           <w:sz w:val="20"/>
@@ -4779,7 +4873,6 @@
       <w:r>
         <w:rPr>
           <w:rFonts w:ascii="Consolas" w:hAnsi="Consolas" w:cs="Consolas"/>
-          <w:b/>
           <w:bCs/>
           <w:color w:val="7F0055"/>
           <w:sz w:val="20"/>
@@ -4848,7 +4941,6 @@
       <w:r>
         <w:rPr>
           <w:rFonts w:ascii="Consolas" w:hAnsi="Consolas" w:cs="Consolas"/>
-          <w:b/>
           <w:bCs/>
           <w:color w:val="7F0055"/>
           <w:sz w:val="20"/>
@@ -4908,7 +5000,6 @@
       <w:r>
         <w:rPr>
           <w:rFonts w:ascii="Consolas" w:hAnsi="Consolas" w:cs="Consolas"/>
-          <w:b/>
           <w:bCs/>
           <w:color w:val="7F0055"/>
           <w:sz w:val="20"/>
@@ -4928,7 +5019,6 @@
       <w:r>
         <w:rPr>
           <w:rFonts w:ascii="Consolas" w:hAnsi="Consolas" w:cs="Consolas"/>
-          <w:b/>
           <w:bCs/>
           <w:color w:val="7F0055"/>
           <w:sz w:val="20"/>
@@ -4979,7 +5069,6 @@
       <w:r>
         <w:rPr>
           <w:rFonts w:ascii="Consolas" w:hAnsi="Consolas" w:cs="Consolas"/>
-          <w:b/>
           <w:bCs/>
           <w:color w:val="7F0055"/>
           <w:sz w:val="20"/>
@@ -4999,7 +5088,6 @@
       <w:r>
         <w:rPr>
           <w:rFonts w:ascii="Consolas" w:hAnsi="Consolas" w:cs="Consolas"/>
-          <w:b/>
           <w:bCs/>
           <w:color w:val="7F0055"/>
           <w:sz w:val="20"/>
@@ -5050,7 +5138,6 @@
       <w:r>
         <w:rPr>
           <w:rFonts w:ascii="Consolas" w:hAnsi="Consolas" w:cs="Consolas"/>
-          <w:b/>
           <w:bCs/>
           <w:color w:val="7F0055"/>
           <w:sz w:val="20"/>
@@ -5092,7 +5179,6 @@
       <w:r>
         <w:rPr>
           <w:rFonts w:ascii="Consolas" w:hAnsi="Consolas" w:cs="Consolas"/>
-          <w:b/>
           <w:bCs/>
           <w:color w:val="7F0055"/>
           <w:sz w:val="20"/>
@@ -5112,7 +5198,6 @@
       <w:r>
         <w:rPr>
           <w:rFonts w:ascii="Consolas" w:hAnsi="Consolas" w:cs="Consolas"/>
-          <w:b/>
           <w:bCs/>
           <w:color w:val="7F0055"/>
           <w:sz w:val="20"/>
@@ -5165,7 +5250,6 @@
       <w:r>
         <w:rPr>
           <w:rFonts w:ascii="Consolas" w:hAnsi="Consolas" w:cs="Consolas"/>
-          <w:b/>
           <w:bCs/>
           <w:color w:val="7F0055"/>
           <w:sz w:val="20"/>
@@ -5185,7 +5269,6 @@
       <w:r>
         <w:rPr>
           <w:rFonts w:ascii="Consolas" w:hAnsi="Consolas" w:cs="Consolas"/>
-          <w:b/>
           <w:bCs/>
           <w:color w:val="7F0055"/>
           <w:sz w:val="20"/>
@@ -5205,7 +5288,6 @@
       <w:r>
         <w:rPr>
           <w:rFonts w:ascii="Consolas" w:hAnsi="Consolas" w:cs="Consolas"/>
-          <w:b/>
           <w:bCs/>
           <w:color w:val="7F0055"/>
           <w:sz w:val="20"/>
@@ -5238,7 +5320,6 @@
       <w:r>
         <w:rPr>
           <w:rFonts w:ascii="Consolas" w:hAnsi="Consolas" w:cs="Consolas"/>
-          <w:b/>
           <w:bCs/>
           <w:color w:val="7F0055"/>
           <w:sz w:val="20"/>
@@ -5291,7 +5372,6 @@
       <w:r>
         <w:rPr>
           <w:rFonts w:ascii="Consolas" w:hAnsi="Consolas" w:cs="Consolas"/>
-          <w:b/>
           <w:bCs/>
           <w:color w:val="7F0055"/>
           <w:sz w:val="20"/>
@@ -5311,7 +5391,6 @@
       <w:r>
         <w:rPr>
           <w:rFonts w:ascii="Consolas" w:hAnsi="Consolas" w:cs="Consolas"/>
-          <w:b/>
           <w:bCs/>
           <w:color w:val="7F0055"/>
           <w:sz w:val="20"/>
@@ -5344,7 +5423,6 @@
       <w:r>
         <w:rPr>
           <w:rFonts w:ascii="Consolas" w:hAnsi="Consolas" w:cs="Consolas"/>
-          <w:b/>
           <w:bCs/>
           <w:color w:val="7F0055"/>
           <w:sz w:val="20"/>
@@ -5374,7 +5452,6 @@
       <w:r>
         <w:rPr>
           <w:rFonts w:ascii="Consolas" w:hAnsi="Consolas" w:cs="Consolas"/>
-          <w:b/>
           <w:bCs/>
           <w:color w:val="7F0055"/>
           <w:sz w:val="20"/>
@@ -5408,7 +5485,6 @@
       <w:r>
         <w:rPr>
           <w:rFonts w:ascii="Consolas" w:hAnsi="Consolas" w:cs="Consolas"/>
-          <w:b/>
           <w:bCs/>
           <w:color w:val="7F0055"/>
           <w:sz w:val="20"/>
@@ -5438,7 +5514,6 @@
       <w:r>
         <w:rPr>
           <w:rFonts w:ascii="Consolas" w:hAnsi="Consolas" w:cs="Consolas"/>
-          <w:b/>
           <w:bCs/>
           <w:color w:val="7F0055"/>
           <w:sz w:val="20"/>
@@ -5472,7 +5547,6 @@
       <w:r>
         <w:rPr>
           <w:rFonts w:ascii="Consolas" w:hAnsi="Consolas" w:cs="Consolas"/>
-          <w:b/>
           <w:bCs/>
           <w:color w:val="7F0055"/>
           <w:sz w:val="20"/>
@@ -5492,7 +5566,6 @@
       <w:r>
         <w:rPr>
           <w:rFonts w:ascii="Consolas" w:hAnsi="Consolas" w:cs="Consolas"/>
-          <w:b/>
           <w:bCs/>
           <w:color w:val="7F0055"/>
           <w:sz w:val="20"/>
@@ -5538,7 +5611,6 @@
       <w:r>
         <w:rPr>
           <w:rFonts w:ascii="Consolas" w:hAnsi="Consolas" w:cs="Consolas"/>
-          <w:b/>
           <w:bCs/>
           <w:color w:val="7F0055"/>
           <w:sz w:val="20"/>
@@ -5578,7 +5650,6 @@
       <w:r>
         <w:rPr>
           <w:rFonts w:ascii="Consolas" w:hAnsi="Consolas" w:cs="Consolas"/>
-          <w:b/>
           <w:bCs/>
           <w:color w:val="7F0055"/>
           <w:sz w:val="20"/>
@@ -5612,7 +5683,6 @@
       <w:r>
         <w:rPr>
           <w:rFonts w:ascii="Consolas" w:hAnsi="Consolas" w:cs="Consolas"/>
-          <w:b/>
           <w:bCs/>
           <w:color w:val="7F0055"/>
           <w:sz w:val="20"/>
@@ -5790,7 +5860,6 @@
       <w:r>
         <w:rPr>
           <w:rFonts w:ascii="Consolas" w:hAnsi="Consolas" w:cs="Consolas"/>
-          <w:b/>
           <w:bCs/>
           <w:color w:val="7F0055"/>
           <w:sz w:val="20"/>
@@ -5913,7 +5982,6 @@
       <w:r>
         <w:rPr>
           <w:rFonts w:ascii="Consolas" w:hAnsi="Consolas" w:cs="Consolas"/>
-          <w:b/>
           <w:bCs/>
           <w:color w:val="7F0055"/>
           <w:sz w:val="20"/>
@@ -5989,7 +6057,6 @@
       <w:r>
         <w:rPr>
           <w:rFonts w:ascii="Consolas" w:hAnsi="Consolas" w:cs="Consolas"/>
-          <w:b/>
           <w:bCs/>
           <w:color w:val="7F0055"/>
           <w:sz w:val="20"/>
@@ -6027,7 +6094,6 @@
       <w:r>
         <w:rPr>
           <w:rFonts w:ascii="Consolas" w:hAnsi="Consolas" w:cs="Consolas"/>
-          <w:b/>
           <w:bCs/>
           <w:color w:val="7F0055"/>
           <w:sz w:val="20"/>
@@ -6093,27 +6159,7 @@
           <w:sz w:val="20"/>
           <w:szCs w:val="20"/>
         </w:rPr>
-        <w:t xml:space="preserve">--num of bits, take the log base 2, then convert to an int. we redefine this because </w:t>
-      </w:r>
-      <w:proofErr w:type="spellStart"/>
-      <w:r>
-        <w:rPr>
-          <w:rFonts w:ascii="Consolas" w:hAnsi="Consolas" w:cs="Consolas"/>
-          <w:color w:val="3F7F5F"/>
-          <w:sz w:val="20"/>
-          <w:szCs w:val="20"/>
-        </w:rPr>
-        <w:t>vhdl</w:t>
-      </w:r>
-      <w:proofErr w:type="spellEnd"/>
-      <w:r>
-        <w:rPr>
-          <w:rFonts w:ascii="Consolas" w:hAnsi="Consolas" w:cs="Consolas"/>
-          <w:color w:val="3F7F5F"/>
-          <w:sz w:val="20"/>
-          <w:szCs w:val="20"/>
-        </w:rPr>
-        <w:t xml:space="preserve"> sucks</w:t>
+        <w:t xml:space="preserve">--num of bits, take the log base 2, then convert to an int. </w:t>
       </w:r>
     </w:p>
     <w:p>
@@ -6169,7 +6215,6 @@
       <w:r>
         <w:rPr>
           <w:rFonts w:ascii="Consolas" w:hAnsi="Consolas" w:cs="Consolas"/>
-          <w:b/>
           <w:bCs/>
           <w:color w:val="7F0055"/>
           <w:sz w:val="20"/>
@@ -6263,7 +6308,6 @@
       <w:r>
         <w:rPr>
           <w:rFonts w:ascii="Consolas" w:hAnsi="Consolas" w:cs="Consolas"/>
-          <w:b/>
           <w:bCs/>
           <w:color w:val="7F0055"/>
           <w:sz w:val="20"/>
@@ -6301,7 +6345,6 @@
       <w:r>
         <w:rPr>
           <w:rFonts w:ascii="Consolas" w:hAnsi="Consolas" w:cs="Consolas"/>
-          <w:b/>
           <w:bCs/>
           <w:color w:val="7F0055"/>
           <w:sz w:val="20"/>
@@ -6376,7 +6419,6 @@
       <w:r>
         <w:rPr>
           <w:rFonts w:ascii="Consolas" w:hAnsi="Consolas" w:cs="Consolas"/>
-          <w:b/>
           <w:bCs/>
           <w:color w:val="7F0055"/>
           <w:sz w:val="20"/>
@@ -6396,7 +6438,6 @@
       <w:r>
         <w:rPr>
           <w:rFonts w:ascii="Consolas" w:hAnsi="Consolas" w:cs="Consolas"/>
-          <w:b/>
           <w:bCs/>
           <w:color w:val="7F0055"/>
           <w:sz w:val="20"/>
@@ -6462,7 +6503,6 @@
       <w:r>
         <w:rPr>
           <w:rFonts w:ascii="Consolas" w:hAnsi="Consolas" w:cs="Consolas"/>
-          <w:b/>
           <w:bCs/>
           <w:color w:val="7F0055"/>
           <w:sz w:val="20"/>
@@ -6482,7 +6522,6 @@
       <w:r>
         <w:rPr>
           <w:rFonts w:ascii="Consolas" w:hAnsi="Consolas" w:cs="Consolas"/>
-          <w:b/>
           <w:bCs/>
           <w:color w:val="7F0055"/>
           <w:sz w:val="20"/>
@@ -6522,7 +6561,6 @@
       <w:r>
         <w:rPr>
           <w:rFonts w:ascii="Consolas" w:hAnsi="Consolas" w:cs="Consolas"/>
-          <w:b/>
           <w:bCs/>
           <w:color w:val="7F0055"/>
           <w:sz w:val="20"/>
@@ -6546,7 +6584,6 @@
       <w:r>
         <w:rPr>
           <w:rFonts w:ascii="Consolas" w:hAnsi="Consolas" w:cs="Consolas"/>
-          <w:b/>
           <w:bCs/>
           <w:color w:val="7F0055"/>
           <w:sz w:val="20"/>
@@ -6683,7 +6720,6 @@
       <w:r>
         <w:rPr>
           <w:rFonts w:ascii="Consolas" w:hAnsi="Consolas" w:cs="Consolas"/>
-          <w:b/>
           <w:bCs/>
           <w:color w:val="7F0055"/>
           <w:sz w:val="20"/>
@@ -6703,7 +6739,6 @@
       <w:r>
         <w:rPr>
           <w:rFonts w:ascii="Consolas" w:hAnsi="Consolas" w:cs="Consolas"/>
-          <w:b/>
           <w:bCs/>
           <w:color w:val="7F0055"/>
           <w:sz w:val="20"/>
@@ -6748,7 +6783,6 @@
     <w:p>
       <w:pPr>
         <w:rPr>
-          <w:b/>
           <w:sz w:val="20"/>
           <w:szCs w:val="20"/>
         </w:rPr>
@@ -6810,7 +6844,6 @@
     <w:p>
       <w:pPr>
         <w:rPr>
-          <w:b/>
           <w:sz w:val="20"/>
           <w:szCs w:val="20"/>
         </w:rPr>
@@ -6872,14 +6905,12 @@
     <w:p>
       <w:pPr>
         <w:rPr>
-          <w:b/>
-          <w:sz w:val="20"/>
-          <w:szCs w:val="20"/>
-        </w:rPr>
-      </w:pPr>
-      <w:r>
-        <w:rPr>
-          <w:b/>
+          <w:sz w:val="20"/>
+          <w:szCs w:val="20"/>
+        </w:rPr>
+      </w:pPr>
+      <w:r>
+        <w:rPr>
           <w:sz w:val="20"/>
           <w:szCs w:val="20"/>
         </w:rPr>
@@ -6887,7 +6918,6 @@
       </w:r>
       <w:r>
         <w:rPr>
-          <w:b/>
           <w:sz w:val="20"/>
           <w:szCs w:val="20"/>
         </w:rPr>
@@ -6895,7 +6925,6 @@
       </w:r>
       <w:r>
         <w:rPr>
-          <w:b/>
           <w:sz w:val="20"/>
           <w:szCs w:val="20"/>
         </w:rPr>
@@ -6903,7 +6932,6 @@
       </w:r>
       <w:r>
         <w:rPr>
-          <w:b/>
           <w:sz w:val="20"/>
           <w:szCs w:val="20"/>
         </w:rPr>
@@ -6918,14 +6946,12 @@
           <w:numId w:val="5"/>
         </w:numPr>
         <w:rPr>
-          <w:b/>
-          <w:sz w:val="20"/>
-          <w:szCs w:val="20"/>
-        </w:rPr>
-      </w:pPr>
-      <w:r>
-        <w:rPr>
-          <w:b/>
+          <w:sz w:val="20"/>
+          <w:szCs w:val="20"/>
+        </w:rPr>
+      </w:pPr>
+      <w:r>
+        <w:rPr>
           <w:sz w:val="20"/>
           <w:szCs w:val="20"/>
         </w:rPr>
@@ -6940,14 +6966,12 @@
           <w:numId w:val="5"/>
         </w:numPr>
         <w:rPr>
-          <w:b/>
-          <w:sz w:val="20"/>
-          <w:szCs w:val="20"/>
-        </w:rPr>
-      </w:pPr>
-      <w:r>
-        <w:rPr>
-          <w:b/>
+          <w:sz w:val="20"/>
+          <w:szCs w:val="20"/>
+        </w:rPr>
+      </w:pPr>
+      <w:r>
+        <w:rPr>
           <w:sz w:val="20"/>
           <w:szCs w:val="20"/>
         </w:rPr>
@@ -6956,24 +6980,86 @@
     </w:p>
     <w:p>
       <w:pPr>
-        <w:rPr>
-          <w:b/>
-          <w:sz w:val="20"/>
-          <w:szCs w:val="20"/>
-        </w:rPr>
-      </w:pPr>
-    </w:p>
-    <w:p>
-      <w:pPr>
-        <w:rPr>
-          <w:b/>
-          <w:sz w:val="20"/>
-          <w:szCs w:val="20"/>
-        </w:rPr>
-      </w:pPr>
-      <w:r>
-        <w:rPr>
-          <w:b/>
+        <w:pStyle w:val="ListParagraph"/>
+        <w:rPr>
+          <w:sz w:val="20"/>
+          <w:szCs w:val="20"/>
+        </w:rPr>
+      </w:pPr>
+      <w:bookmarkStart w:id="0" w:name="_GoBack"/>
+      <w:r>
+        <w:rPr>
+          <w:noProof/>
+        </w:rPr>
+        <w:lastRenderedPageBreak/>
+        <w:drawing>
+          <wp:inline distT="0" distB="0" distL="0" distR="0" wp14:anchorId="7B73DA96" wp14:editId="312F9343">
+            <wp:extent cx="6333571" cy="2788169"/>
+            <wp:effectExtent l="0" t="0" r="0" b="0"/>
+            <wp:docPr id="5" name="Picture 5" descr="https://lh3.googleusercontent.com/-s-RJ-HCXwtk/WyRWBV-CCwI/AAAAAAAALes/iDUaYYyPeqgHr5gbMJA-fAI66wmEr6AFACHMYCw/s0/vish_2018-06-15_17-12-53.png"/>
+            <wp:cNvGraphicFramePr>
+              <a:graphicFrameLocks xmlns:a="http://schemas.openxmlformats.org/drawingml/2006/main" noChangeAspect="1"/>
+            </wp:cNvGraphicFramePr>
+            <a:graphic xmlns:a="http://schemas.openxmlformats.org/drawingml/2006/main">
+              <a:graphicData uri="http://schemas.openxmlformats.org/drawingml/2006/picture">
+                <pic:pic xmlns:pic="http://schemas.openxmlformats.org/drawingml/2006/picture">
+                  <pic:nvPicPr>
+                    <pic:cNvPr id="0" name="Picture 3" descr="https://lh3.googleusercontent.com/-s-RJ-HCXwtk/WyRWBV-CCwI/AAAAAAAALes/iDUaYYyPeqgHr5gbMJA-fAI66wmEr6AFACHMYCw/s0/vish_2018-06-15_17-12-53.png"/>
+                    <pic:cNvPicPr>
+                      <a:picLocks noChangeAspect="1" noChangeArrowheads="1"/>
+                    </pic:cNvPicPr>
+                  </pic:nvPicPr>
+                  <pic:blipFill>
+                    <a:blip r:embed="rId10" cstate="print">
+                      <a:extLst>
+                        <a:ext uri="{28A0092B-C50C-407E-A947-70E740481C1C}">
+                          <a14:useLocalDpi xmlns:a14="http://schemas.microsoft.com/office/drawing/2010/main" val="0"/>
+                        </a:ext>
+                      </a:extLst>
+                    </a:blip>
+                    <a:srcRect/>
+                    <a:stretch>
+                      <a:fillRect/>
+                    </a:stretch>
+                  </pic:blipFill>
+                  <pic:spPr bwMode="auto">
+                    <a:xfrm>
+                      <a:off x="0" y="0"/>
+                      <a:ext cx="6340930" cy="2791409"/>
+                    </a:xfrm>
+                    <a:prstGeom prst="rect">
+                      <a:avLst/>
+                    </a:prstGeom>
+                    <a:noFill/>
+                    <a:ln>
+                      <a:noFill/>
+                    </a:ln>
+                  </pic:spPr>
+                </pic:pic>
+              </a:graphicData>
+            </a:graphic>
+          </wp:inline>
+        </w:drawing>
+      </w:r>
+      <w:bookmarkEnd w:id="0"/>
+    </w:p>
+    <w:p>
+      <w:pPr>
+        <w:rPr>
+          <w:sz w:val="20"/>
+          <w:szCs w:val="20"/>
+        </w:rPr>
+      </w:pPr>
+    </w:p>
+    <w:p>
+      <w:pPr>
+        <w:rPr>
+          <w:sz w:val="20"/>
+          <w:szCs w:val="20"/>
+        </w:rPr>
+      </w:pPr>
+      <w:r>
+        <w:rPr>
           <w:sz w:val="20"/>
           <w:szCs w:val="20"/>
         </w:rPr>
@@ -6981,7 +7067,6 @@
       </w:r>
       <w:r>
         <w:rPr>
-          <w:b/>
           <w:sz w:val="20"/>
           <w:szCs w:val="20"/>
         </w:rPr>
@@ -6989,23 +7074,13 @@
       </w:r>
       <w:r>
         <w:rPr>
-          <w:b/>
-          <w:sz w:val="20"/>
-          <w:szCs w:val="20"/>
-        </w:rPr>
-        <w:t>:</w:t>
-      </w:r>
-      <w:r>
-        <w:rPr>
-          <w:b/>
-          <w:sz w:val="20"/>
-          <w:szCs w:val="20"/>
-        </w:rPr>
-        <w:t xml:space="preserve"> </w:t>
-      </w:r>
-      <w:r>
-        <w:rPr>
-          <w:b/>
+          <w:sz w:val="20"/>
+          <w:szCs w:val="20"/>
+        </w:rPr>
+        <w:t xml:space="preserve">: </w:t>
+      </w:r>
+      <w:r>
+        <w:rPr>
           <w:sz w:val="20"/>
           <w:szCs w:val="20"/>
         </w:rPr>
@@ -7056,7 +7131,6 @@
           <w:sz w:val="20"/>
           <w:szCs w:val="20"/>
         </w:rPr>
-        <w:lastRenderedPageBreak/>
         <w:t>d) Simulation results (N</w:t>
       </w:r>
       <w:r>
@@ -7097,7 +7171,7 @@
       </w:pPr>
     </w:p>
     <w:sectPr>
-      <w:headerReference w:type="default" r:id="rId10"/>
+      <w:headerReference w:type="default" r:id="rId11"/>
       <w:pgSz w:w="12240" w:h="15840"/>
       <w:pgMar w:top="720" w:right="720" w:bottom="720" w:left="720" w:header="720" w:footer="720" w:gutter="0"/>
       <w:cols w:space="720"/>
@@ -7369,7 +7443,7 @@
   <w:abstractNum w:abstractNumId="1" w15:restartNumberingAfterBreak="0">
     <w:nsid w:val="5D427B6B"/>
     <w:multiLevelType w:val="hybridMultilevel"/>
-    <w:tmpl w:val="943A1B38"/>
+    <w:tmpl w:val="108663C0"/>
     <w:lvl w:ilvl="0" w:tplc="04090017">
       <w:start w:val="1"/>
       <w:numFmt w:val="lowerLetter"/>
@@ -7382,9 +7456,9 @@
         <w:rFonts w:hint="default"/>
       </w:rPr>
     </w:lvl>
-    <w:lvl w:ilvl="1" w:tplc="04090019" w:tentative="1">
+    <w:lvl w:ilvl="1" w:tplc="0409000F">
       <w:start w:val="1"/>
-      <w:numFmt w:val="lowerLetter"/>
+      <w:numFmt w:val="decimal"/>
       <w:lvlText w:val="%2."/>
       <w:lvlJc w:val="left"/>
       <w:pPr>
@@ -8581,7 +8655,7 @@
 </file>
 
 <file path=customXml/itemProps1.xml><?xml version="1.0" encoding="utf-8"?>
-<ds:datastoreItem xmlns:ds="http://schemas.openxmlformats.org/officeDocument/2006/customXml" ds:itemID="{CD1C488F-8B83-4EE3-8A87-09BD5FDFFD23}">
+<ds:datastoreItem xmlns:ds="http://schemas.openxmlformats.org/officeDocument/2006/customXml" ds:itemID="{CFA7561C-924A-4058-AF99-0DBD285E8D8A}">
   <ds:schemaRefs>
     <ds:schemaRef ds:uri="http://schemas.openxmlformats.org/officeDocument/2006/bibliography"/>
   </ds:schemaRefs>

</xml_diff>